<commit_message>
add 2.0 release version
</commit_message>
<xml_diff>
--- a/PRN calculator2.0.docx
+++ b/PRN calculator2.0.docx
@@ -497,7 +497,27 @@
               <w:rPr>
                 <w:szCs w:val="21"/>
               </w:rPr>
-              <w:t>Add session to explain how to extend more commands</w:t>
+              <w:t xml:space="preserve">Add session to explain </w:t>
+            </w:r>
+            <w:r>
+              <w:rPr>
+                <w:rFonts w:hint="eastAsia"/>
+                <w:szCs w:val="21"/>
+              </w:rPr>
+              <w:t>“</w:t>
+            </w:r>
+            <w:r>
+              <w:rPr>
+                <w:szCs w:val="21"/>
+              </w:rPr>
+              <w:t>how to extend more commands</w:t>
+            </w:r>
+            <w:r>
+              <w:rPr>
+                <w:rFonts w:hint="eastAsia"/>
+                <w:szCs w:val="21"/>
+              </w:rPr>
+              <w:t>”</w:t>
             </w:r>
           </w:p>
           <w:p>
@@ -505,6 +525,33 @@
               <w:jc w:val="left"/>
               <w:cnfStyle w:val="000000000000" w:firstRow="0" w:lastRow="0" w:firstColumn="0" w:lastColumn="0" w:oddVBand="0" w:evenVBand="0" w:oddHBand="0" w:evenHBand="0" w:firstRowFirstColumn="0" w:firstRowLastColumn="0" w:lastRowFirstColumn="0" w:lastRowLastColumn="0"/>
               <w:rPr>
+                <w:szCs w:val="21"/>
+              </w:rPr>
+            </w:pPr>
+            <w:r>
+              <w:rPr>
+                <w:szCs w:val="21"/>
+              </w:rPr>
+              <w:t xml:space="preserve">Upgrade some </w:t>
+            </w:r>
+            <w:r>
+              <w:rPr>
+                <w:szCs w:val="21"/>
+              </w:rPr>
+              <w:t>sample</w:t>
+            </w:r>
+            <w:r>
+              <w:rPr>
+                <w:szCs w:val="21"/>
+              </w:rPr>
+              <w:t>s</w:t>
+            </w:r>
+          </w:p>
+          <w:p>
+            <w:pPr>
+              <w:jc w:val="left"/>
+              <w:cnfStyle w:val="000000000000" w:firstRow="0" w:lastRow="0" w:firstColumn="0" w:lastColumn="0" w:oddVBand="0" w:evenVBand="0" w:oddHBand="0" w:evenHBand="0" w:firstRowFirstColumn="0" w:firstRowLastColumn="0" w:lastRowFirstColumn="0" w:lastRowLastColumn="0"/>
+              <w:rPr>
                 <w:rFonts w:hint="eastAsia"/>
                 <w:szCs w:val="21"/>
               </w:rPr>
@@ -513,13 +560,33 @@
               <w:rPr>
                 <w:szCs w:val="21"/>
               </w:rPr>
-              <w:t xml:space="preserve">Upgrade some </w:t>
-            </w:r>
-            <w:r>
-              <w:rPr>
+              <w:t xml:space="preserve">Add </w:t>
+            </w:r>
+            <w:r>
+              <w:rPr>
+                <w:rFonts w:hint="eastAsia"/>
                 <w:szCs w:val="21"/>
               </w:rPr>
-              <w:t>sample</w:t>
+              <w:t>“</w:t>
+            </w:r>
+            <w:r>
+              <w:rPr>
+                <w:szCs w:val="21"/>
+              </w:rPr>
+              <w:t xml:space="preserve">what else for </w:t>
+            </w:r>
+            <w:r>
+              <w:rPr>
+                <w:rFonts w:hint="eastAsia"/>
+                <w:szCs w:val="21"/>
+              </w:rPr>
+              <w:t>product”</w:t>
+            </w:r>
+            <w:r>
+              <w:rPr>
+                <w:szCs w:val="21"/>
+              </w:rPr>
+              <w:t xml:space="preserve"> </w:t>
             </w:r>
           </w:p>
         </w:tc>
@@ -537,7 +604,6 @@
             <w:pPr>
               <w:jc w:val="left"/>
               <w:rPr>
-                <w:rFonts w:hint="eastAsia"/>
                 <w:szCs w:val="21"/>
               </w:rPr>
             </w:pPr>
@@ -552,7 +618,6 @@
               <w:jc w:val="left"/>
               <w:cnfStyle w:val="000000100000" w:firstRow="0" w:lastRow="0" w:firstColumn="0" w:lastColumn="0" w:oddVBand="0" w:evenVBand="0" w:oddHBand="1" w:evenHBand="0" w:firstRowFirstColumn="0" w:firstRowLastColumn="0" w:lastRowFirstColumn="0" w:lastRowLastColumn="0"/>
               <w:rPr>
-                <w:rFonts w:hint="eastAsia"/>
                 <w:szCs w:val="21"/>
               </w:rPr>
             </w:pPr>
@@ -1798,15 +1863,13 @@
           <w:p>
             <w:pPr>
               <w:jc w:val="left"/>
+              <w:rPr>
+                <w:rFonts w:hint="eastAsia"/>
+              </w:rPr>
             </w:pPr>
             <w:r>
               <w:t>In this case if we set scale to 15, the result will be 2.000000000000000. so we need to remove zero from right side.</w:t>
             </w:r>
-          </w:p>
-          <w:p>
-            <w:pPr>
-              <w:jc w:val="left"/>
-            </w:pPr>
           </w:p>
         </w:tc>
       </w:tr>
@@ -2568,20 +2631,7 @@
     </w:tbl>
     <w:p/>
     <w:p>
-      <w:pPr>
-        <w:pStyle w:val="4"/>
-      </w:pPr>
-      <w:r>
-        <w:t>Internal error</w:t>
-      </w:r>
-    </w:p>
-    <w:p>
-      <w:r>
-        <w:t>The codes below are internally defined which can hardly be tested in normal case.</w:t>
-      </w:r>
-    </w:p>
-    <w:p>
-      <w:pPr>
+      <w:r>
         <w:rPr>
           <w:rFonts w:ascii="Courier New" w:eastAsia="宋体" w:hAnsi="Courier New" w:cs="Courier New"/>
           <w:i/>
@@ -2591,8 +2641,59 @@
           <w:sz w:val="20"/>
           <w:szCs w:val="20"/>
         </w:rPr>
-      </w:pPr>
-      <w:r>
+        <w:t>ERROR_COMMANDLINE_EMPTY</w:t>
+      </w:r>
+    </w:p>
+    <w:tbl>
+      <w:tblPr>
+        <w:tblStyle w:val="a3"/>
+        <w:tblW w:w="0" w:type="auto"/>
+        <w:tblLook w:val="04A0" w:firstRow="1" w:lastRow="0" w:firstColumn="1" w:lastColumn="0" w:noHBand="0" w:noVBand="1"/>
+      </w:tblPr>
+      <w:tblGrid>
+        <w:gridCol w:w="8296"/>
+      </w:tblGrid>
+      <w:tr>
+        <w:tc>
+          <w:tcPr>
+            <w:tcW w:w="8296" w:type="dxa"/>
+          </w:tcPr>
+          <w:p/>
+          <w:p>
+            <w:r>
+              <w:t>command line is empty</w:t>
+            </w:r>
+          </w:p>
+          <w:p>
+            <w:r>
+              <w:t>stack:</w:t>
+            </w:r>
+          </w:p>
+        </w:tc>
+      </w:tr>
+    </w:tbl>
+    <w:p>
+      <w:pPr>
+        <w:rPr>
+          <w:rFonts w:hint="eastAsia"/>
+        </w:rPr>
+      </w:pPr>
+    </w:p>
+    <w:p>
+      <w:pPr>
+        <w:pStyle w:val="4"/>
+      </w:pPr>
+      <w:r>
+        <w:t>Internal error</w:t>
+      </w:r>
+    </w:p>
+    <w:p>
+      <w:r>
+        <w:t>The codes below are internally defined which can hardly be tested in normal case.</w:t>
+      </w:r>
+    </w:p>
+    <w:p>
+      <w:pPr>
         <w:rPr>
           <w:rFonts w:ascii="Courier New" w:eastAsia="宋体" w:hAnsi="Courier New" w:cs="Courier New"/>
           <w:i/>
@@ -2602,8 +2703,7 @@
           <w:sz w:val="20"/>
           <w:szCs w:val="20"/>
         </w:rPr>
-        <w:t>ERROR_COMMANDLINE_EMPTY</w:t>
-      </w:r>
+      </w:pPr>
       <w:r>
         <w:rPr>
           <w:rFonts w:ascii="Courier New" w:eastAsia="宋体" w:hAnsi="Courier New" w:cs="Courier New"/>
@@ -2614,7 +2714,8 @@
           <w:sz w:val="20"/>
           <w:szCs w:val="20"/>
         </w:rPr>
-        <w:t xml:space="preserve">  </w:t>
+        <w:lastRenderedPageBreak/>
+        <w:t>ERROR_UNDO_INFO_MISMATCH</w:t>
       </w:r>
     </w:p>
     <w:p>
@@ -2633,61 +2734,7 @@
           <w:sz w:val="20"/>
           <w:szCs w:val="20"/>
         </w:rPr>
-        <w:t xml:space="preserve">I will internally check whether the command line is empty, if yes system will throw this exception. </w:t>
-      </w:r>
-    </w:p>
-    <w:p>
-      <w:pPr>
-        <w:rPr>
-          <w:rFonts w:ascii="Courier New" w:eastAsia="宋体" w:hAnsi="Courier New" w:cs="Courier New"/>
-          <w:i/>
-          <w:iCs/>
-          <w:color w:val="9876AA"/>
-          <w:kern w:val="0"/>
-          <w:sz w:val="20"/>
-          <w:szCs w:val="20"/>
-        </w:rPr>
-      </w:pPr>
-      <w:r>
-        <w:rPr>
-          <w:rFonts w:ascii="Courier New" w:eastAsia="宋体" w:hAnsi="Courier New" w:cs="Courier New"/>
-          <w:i/>
-          <w:iCs/>
-          <w:color w:val="9876AA"/>
-          <w:kern w:val="0"/>
-          <w:sz w:val="20"/>
-          <w:szCs w:val="20"/>
-        </w:rPr>
-        <w:t>ERROR_UNDO_INFO_MISMATCH</w:t>
-      </w:r>
-    </w:p>
-    <w:p>
-      <w:pPr>
-        <w:rPr>
-          <w:rFonts w:ascii="Courier New" w:eastAsia="宋体" w:hAnsi="Courier New" w:cs="Courier New"/>
-          <w:kern w:val="0"/>
-          <w:sz w:val="20"/>
-          <w:szCs w:val="20"/>
-        </w:rPr>
-      </w:pPr>
-      <w:r>
-        <w:rPr>
-          <w:rFonts w:ascii="Courier New" w:eastAsia="宋体" w:hAnsi="Courier New" w:cs="Courier New"/>
-          <w:kern w:val="0"/>
-          <w:sz w:val="20"/>
-          <w:szCs w:val="20"/>
-        </w:rPr>
-        <w:t xml:space="preserve">I will check element in undoBean and stack if they are not match I </w:t>
-      </w:r>
-      <w:r>
-        <w:rPr>
-          <w:rFonts w:ascii="Courier New" w:eastAsia="宋体" w:hAnsi="Courier New" w:cs="Courier New"/>
-          <w:kern w:val="0"/>
-          <w:sz w:val="20"/>
-          <w:szCs w:val="20"/>
-        </w:rPr>
-        <w:lastRenderedPageBreak/>
-        <w:t xml:space="preserve">will throw this exception. </w:t>
+        <w:t xml:space="preserve">I will check element in undoBean and stack if they are not match I will throw this exception. </w:t>
       </w:r>
     </w:p>
     <w:p/>
@@ -2922,23 +2969,12 @@
     </w:p>
     <w:p>
       <w:r>
-        <w:t>You can run it using “</w:t>
-      </w:r>
-      <w:r>
-        <w:t>java -jar calculatorDemo-2.0-release-jar-with-</w:t>
-      </w:r>
-    </w:p>
-    <w:p>
-      <w:pPr>
-        <w:rPr>
-          <w:rFonts w:hint="eastAsia"/>
-        </w:rPr>
-      </w:pPr>
-      <w:r>
-        <w:t>dependencies.jar</w:t>
-      </w:r>
-      <w:r>
-        <w:t>”</w:t>
+        <w:t>You can run it using “java -jar calculatorDemo-2.0-release-jar-with-</w:t>
+      </w:r>
+    </w:p>
+    <w:p>
+      <w:r>
+        <w:t>dependencies.jar”</w:t>
       </w:r>
     </w:p>
     <w:p>
@@ -3035,7 +3071,7 @@
           <v:shape id="_x0000_i1025" type="#_x0000_t75" style="width:109.8pt;height:40.8pt" o:ole="">
             <v:imagedata r:id="rId8" o:title=""/>
           </v:shape>
-          <o:OLEObject Type="Embed" ProgID="Package" ShapeID="_x0000_i1025" DrawAspect="Content" ObjectID="_1662504170" r:id="rId9"/>
+          <o:OLEObject Type="Embed" ProgID="Package" ShapeID="_x0000_i1025" DrawAspect="Content" ObjectID="_1662505440" r:id="rId9"/>
         </w:object>
       </w:r>
       <w:r>
@@ -3043,7 +3079,7 @@
           <v:shape id="_x0000_i1026" type="#_x0000_t75" style="width:88.2pt;height:40.8pt" o:ole="">
             <v:imagedata r:id="rId10" o:title=""/>
           </v:shape>
-          <o:OLEObject Type="Embed" ProgID="Package" ShapeID="_x0000_i1026" DrawAspect="Content" ObjectID="_1662504171" r:id="rId11"/>
+          <o:OLEObject Type="Embed" ProgID="Package" ShapeID="_x0000_i1026" DrawAspect="Content" ObjectID="_1662505441" r:id="rId11"/>
         </w:object>
       </w:r>
       <w:r>
@@ -3051,7 +3087,7 @@
           <v:shape id="_x0000_i1027" type="#_x0000_t75" style="width:117.6pt;height:40.8pt" o:ole="">
             <v:imagedata r:id="rId12" o:title=""/>
           </v:shape>
-          <o:OLEObject Type="Embed" ProgID="Package" ShapeID="_x0000_i1027" DrawAspect="Content" ObjectID="_1662504172" r:id="rId13"/>
+          <o:OLEObject Type="Embed" ProgID="Package" ShapeID="_x0000_i1027" DrawAspect="Content" ObjectID="_1662505442" r:id="rId13"/>
         </w:object>
       </w:r>
     </w:p>
@@ -3078,12 +3114,10 @@
       </w:r>
     </w:p>
     <w:p>
-      <w:pPr>
-        <w:rPr>
-          <w:rFonts w:hint="eastAsia"/>
-        </w:rPr>
-      </w:pPr>
-      <w:r>
+      <w:r>
+        <w:rPr>
+          <w:noProof/>
+        </w:rPr>
         <w:drawing>
           <wp:inline distT="0" distB="0" distL="0" distR="0" wp14:anchorId="067B57D8" wp14:editId="44E5AAEC">
             <wp:extent cx="4991533" cy="1440305"/>
@@ -3152,12 +3186,10 @@
       </w:r>
     </w:p>
     <w:p>
-      <w:pPr>
-        <w:rPr>
-          <w:rFonts w:hint="eastAsia"/>
-        </w:rPr>
-      </w:pPr>
-      <w:r>
+      <w:r>
+        <w:rPr>
+          <w:noProof/>
+        </w:rPr>
         <w:drawing>
           <wp:inline distT="0" distB="0" distL="0" distR="0" wp14:anchorId="2C8D5C04" wp14:editId="460FBE40">
             <wp:extent cx="5006774" cy="1767993"/>
@@ -3227,6 +3259,13 @@
     </w:p>
     <w:p>
       <w:pPr>
+        <w:rPr>
+          <w:rFonts w:hint="eastAsia"/>
+        </w:rPr>
+      </w:pPr>
+    </w:p>
+    <w:p>
+      <w:pPr>
         <w:pStyle w:val="a5"/>
         <w:numPr>
           <w:ilvl w:val="0"/>
@@ -3317,7 +3356,38 @@
         <w:pStyle w:val="2"/>
       </w:pPr>
       <w:r>
-        <w:t>Todo</w:t>
+        <w:rPr>
+          <w:rFonts w:hint="eastAsia"/>
+        </w:rPr>
+        <w:lastRenderedPageBreak/>
+        <w:t>What</w:t>
+      </w:r>
+      <w:r>
+        <w:t xml:space="preserve"> </w:t>
+      </w:r>
+      <w:r>
+        <w:rPr>
+          <w:rFonts w:hint="eastAsia"/>
+        </w:rPr>
+        <w:t>else</w:t>
+      </w:r>
+      <w:r>
+        <w:t xml:space="preserve"> </w:t>
+      </w:r>
+      <w:r>
+        <w:rPr>
+          <w:rFonts w:hint="eastAsia"/>
+        </w:rPr>
+        <w:t>for</w:t>
+      </w:r>
+      <w:r>
+        <w:t xml:space="preserve"> </w:t>
+      </w:r>
+      <w:r>
+        <w:rPr>
+          <w:rFonts w:hint="eastAsia"/>
+        </w:rPr>
+        <w:t>product</w:t>
       </w:r>
     </w:p>
     <w:p>
@@ -3334,9 +3404,6 @@
           <w:numId w:val="13"/>
         </w:numPr>
         <w:ind w:firstLineChars="0"/>
-        <w:rPr>
-          <w:rFonts w:hint="eastAsia"/>
-        </w:rPr>
       </w:pPr>
       <w:r>
         <w:t xml:space="preserve">About </w:t>
@@ -3347,7 +3414,6 @@
     </w:p>
     <w:p>
       <w:r>
-        <w:lastRenderedPageBreak/>
         <w:t xml:space="preserve">As it is a very small project, in order to reduce the </w:t>
       </w:r>
       <w:r>
@@ -3381,11 +3447,6 @@
       </w:r>
     </w:p>
     <w:p>
-      <w:pPr>
-        <w:rPr>
-          <w:rFonts w:hint="eastAsia"/>
-        </w:rPr>
-      </w:pPr>
       <w:r>
         <w:t xml:space="preserve">In order to reduce the impact scope when we find some production issue, it should have some soft </w:t>
       </w:r>
@@ -3408,12 +3469,22 @@
         <w:t>.</w:t>
       </w:r>
     </w:p>
-    <w:p>
-      <w:pPr>
-        <w:rPr>
-          <w:rFonts w:hint="eastAsia"/>
-        </w:rPr>
-      </w:pPr>
+    <w:p/>
+    <w:p>
+      <w:pPr>
+        <w:rPr>
+          <w:rFonts w:hint="eastAsia"/>
+        </w:rPr>
+      </w:pPr>
+      <w:r>
+        <w:t>As this application is just a single version, we can those about are not that urgent</w:t>
+      </w:r>
+      <w:r>
+        <w:t>.</w:t>
+      </w:r>
+      <w:r>
+        <w:t xml:space="preserve"> </w:t>
+      </w:r>
     </w:p>
     <w:p>
       <w:pPr>
@@ -3493,13 +3564,7 @@
           </w:p>
           <w:p>
             <w:r>
-              <w:t>public class Command</w:t>
-            </w:r>
-            <w:r>
-              <w:t>Xx</w:t>
-            </w:r>
-            <w:r>
-              <w:t xml:space="preserve"> implements CalculateCommand {</w:t>
+              <w:t>public class CommandXx implements CalculateCommand {</w:t>
             </w:r>
           </w:p>
           <w:p/>
@@ -3515,10 +3580,7 @@
           </w:p>
           <w:p>
             <w:r>
-              <w:t xml:space="preserve">        </w:t>
-            </w:r>
-            <w:r>
-              <w:t>// do something here</w:t>
+              <w:t xml:space="preserve">        // do something here</w:t>
             </w:r>
           </w:p>
           <w:p>
@@ -3527,11 +3589,6 @@
             </w:r>
           </w:p>
           <w:p>
-            <w:pPr>
-              <w:rPr>
-                <w:rFonts w:hint="eastAsia"/>
-              </w:rPr>
-            </w:pPr>
             <w:r>
               <w:t>}</w:t>
             </w:r>
@@ -3549,10 +3606,7 @@
         <w:ind w:firstLineChars="0"/>
       </w:pPr>
       <w:r>
-        <w:t xml:space="preserve">You need to write a command implement interface </w:t>
-      </w:r>
-      <w:r>
-        <w:t>CalculateCommand</w:t>
+        <w:t>You need to write a command implement interface CalculateCommand</w:t>
       </w:r>
     </w:p>
     <w:p>
@@ -3591,22 +3645,10 @@
         <w:ind w:firstLineChars="0"/>
       </w:pPr>
       <w:r>
-        <w:t>The most important thing is to implement ”</w:t>
-      </w:r>
-      <w:r>
-        <w:t>processCommand</w:t>
-      </w:r>
-      <w:r>
-        <w:t>()” method.</w:t>
-      </w:r>
-    </w:p>
-    <w:p>
-      <w:pPr>
-        <w:rPr>
-          <w:rFonts w:hint="eastAsia"/>
-        </w:rPr>
-      </w:pPr>
-    </w:p>
+        <w:t>The most important thing is to implement ”processCommand()” method.</w:t>
+      </w:r>
+    </w:p>
+    <w:p/>
     <w:p>
       <w:pPr>
         <w:pStyle w:val="a5"/>
@@ -3642,6 +3684,7 @@
           </w:tcPr>
           <w:p>
             <w:r>
+              <w:lastRenderedPageBreak/>
               <w:t>public enum OperatorCommandEnum {</w:t>
             </w:r>
           </w:p>
@@ -3661,100 +3704,94 @@
             </w:r>
           </w:p>
           <w:p>
-            <w:pPr>
+            <w:r>
               <w:rPr>
                 <w:rFonts w:hint="eastAsia"/>
               </w:rPr>
-            </w:pPr>
+              <w:t xml:space="preserve"> </w:t>
+            </w:r>
+            <w:r>
+              <w:t xml:space="preserve">   </w:t>
+            </w:r>
+            <w:r>
+              <w:rPr>
+                <w:highlight w:val="yellow"/>
+              </w:rPr>
+              <w:t>XX("xx", CommandXx.class),</w:t>
+            </w:r>
+          </w:p>
+          <w:p>
+            <w:r>
+              <w:t xml:space="preserve">    ADD("+", CommandAdd.class),</w:t>
+            </w:r>
+          </w:p>
+          <w:p>
+            <w:r>
+              <w:t xml:space="preserve">    MINUS("-", CommandMinus.class),</w:t>
+            </w:r>
+          </w:p>
+          <w:p>
+            <w:r>
+              <w:t xml:space="preserve">    TIMES("*", CommandTimes.class),</w:t>
+            </w:r>
+          </w:p>
+          <w:p>
+            <w:r>
+              <w:t xml:space="preserve">    DIVIDE("/", CommandDivide.class),</w:t>
+            </w:r>
+          </w:p>
+          <w:p>
+            <w:r>
+              <w:t xml:space="preserve">    CLEAR("clear", CommandClear.class),</w:t>
+            </w:r>
+          </w:p>
+          <w:p>
+            <w:r>
+              <w:t xml:space="preserve">    SQRT("sqrt", CommandSqrt.class),</w:t>
+            </w:r>
+          </w:p>
+          <w:p>
+            <w:r>
+              <w:t xml:space="preserve">    UNDO("undo", CommandUndo.class);</w:t>
+            </w:r>
+          </w:p>
+          <w:p/>
+          <w:p>
+            <w:r>
+              <w:t xml:space="preserve">    private String operator;</w:t>
+            </w:r>
+          </w:p>
+          <w:p>
+            <w:r>
+              <w:t xml:space="preserve">    private Class cls;</w:t>
+            </w:r>
+          </w:p>
+          <w:p/>
+          <w:p>
+            <w:r>
+              <w:t xml:space="preserve">    OperatorCommandEnum(String operator, Class cls) {</w:t>
+            </w:r>
+          </w:p>
+          <w:p>
+            <w:r>
+              <w:t xml:space="preserve">        this.operator = operator;</w:t>
+            </w:r>
+          </w:p>
+          <w:p>
+            <w:r>
+              <w:t xml:space="preserve">        this.cls = cls;</w:t>
+            </w:r>
+          </w:p>
+          <w:p>
+            <w:r>
+              <w:t xml:space="preserve">    }</w:t>
+            </w:r>
+          </w:p>
+          <w:p>
             <w:r>
               <w:rPr>
                 <w:rFonts w:hint="eastAsia"/>
               </w:rPr>
-              <w:t xml:space="preserve"> </w:t>
-            </w:r>
-            <w:r>
-              <w:t xml:space="preserve">   </w:t>
-            </w:r>
-            <w:r>
-              <w:rPr>
-                <w:highlight w:val="yellow"/>
-              </w:rPr>
-              <w:t>XX("xx", CommandXx.class),</w:t>
-            </w:r>
-          </w:p>
-          <w:p>
-            <w:r>
-              <w:t xml:space="preserve">    ADD("+", CommandAdd.class),</w:t>
-            </w:r>
-          </w:p>
-          <w:p>
-            <w:r>
-              <w:t xml:space="preserve">    MINUS("-", CommandMinus.class),</w:t>
-            </w:r>
-          </w:p>
-          <w:p>
-            <w:r>
-              <w:lastRenderedPageBreak/>
-              <w:t xml:space="preserve">    TIMES("*", CommandTimes.class),</w:t>
-            </w:r>
-          </w:p>
-          <w:p>
-            <w:r>
-              <w:t xml:space="preserve">    DIVIDE("/", CommandDivide.class),</w:t>
-            </w:r>
-          </w:p>
-          <w:p>
-            <w:r>
-              <w:t xml:space="preserve">    CLEAR("clear", CommandClear.class),</w:t>
-            </w:r>
-          </w:p>
-          <w:p>
-            <w:r>
-              <w:t xml:space="preserve">    SQRT("sqrt", CommandSqrt.class),</w:t>
-            </w:r>
-          </w:p>
-          <w:p>
-            <w:r>
-              <w:t xml:space="preserve">    UNDO("undo", CommandUndo.class);</w:t>
-            </w:r>
-          </w:p>
-          <w:p/>
-          <w:p>
-            <w:r>
-              <w:t xml:space="preserve">    private String operator;</w:t>
-            </w:r>
-          </w:p>
-          <w:p>
-            <w:r>
-              <w:t xml:space="preserve">    private Class cls;</w:t>
-            </w:r>
-          </w:p>
-          <w:p/>
-          <w:p>
-            <w:r>
-              <w:t xml:space="preserve">    OperatorCommandEnum(String operator, Class cls) {</w:t>
-            </w:r>
-          </w:p>
-          <w:p>
-            <w:r>
-              <w:t xml:space="preserve">        this.operator = operator;</w:t>
-            </w:r>
-          </w:p>
-          <w:p>
-            <w:r>
-              <w:t xml:space="preserve">        this.cls = cls;</w:t>
-            </w:r>
-          </w:p>
-          <w:p>
-            <w:r>
-              <w:t xml:space="preserve">    }</w:t>
-            </w:r>
-          </w:p>
-          <w:p>
-            <w:r>
-              <w:rPr>
-                <w:rFonts w:hint="eastAsia"/>
-              </w:rPr>
               <w:t>。。。。</w:t>
             </w:r>
           </w:p>
@@ -3763,14 +3800,6 @@
               <w:t>}</w:t>
             </w:r>
           </w:p>
-        </w:tc>
-      </w:tr>
-      <w:tr>
-        <w:tc>
-          <w:tcPr>
-            <w:tcW w:w="8296" w:type="dxa"/>
-          </w:tcPr>
-          <w:p/>
         </w:tc>
       </w:tr>
     </w:tbl>
@@ -3803,11 +3832,6 @@
       </w:r>
     </w:p>
     <w:p>
-      <w:pPr>
-        <w:rPr>
-          <w:rFonts w:hint="eastAsia"/>
-        </w:rPr>
-      </w:pPr>
       <w:r>
         <w:t>Please check the sample of command line “exit”.</w:t>
       </w:r>
@@ -3820,9 +3844,6 @@
           <w:numId w:val="11"/>
         </w:numPr>
         <w:ind w:firstLineChars="0"/>
-        <w:rPr>
-          <w:rFonts w:hint="eastAsia"/>
-        </w:rPr>
       </w:pPr>
       <w:r>
         <w:t>Add one commandLine</w:t>
@@ -3878,11 +3899,6 @@
             </w:r>
           </w:p>
           <w:p>
-            <w:pPr>
-              <w:rPr>
-                <w:rFonts w:hint="eastAsia"/>
-              </w:rPr>
-            </w:pPr>
             <w:r>
               <w:t>}</w:t>
             </w:r>
@@ -3899,9 +3915,6 @@
           <w:numId w:val="11"/>
         </w:numPr>
         <w:ind w:firstLineChars="0"/>
-        <w:rPr>
-          <w:rFonts w:hint="eastAsia"/>
-        </w:rPr>
       </w:pPr>
       <w:r>
         <w:t>Add in enum</w:t>
@@ -3933,6 +3946,7 @@
           </w:p>
           <w:p>
             <w:r>
+              <w:lastRenderedPageBreak/>
               <w:t xml:space="preserve">     * you can register command here once you have new operator and implement the logic with command</w:t>
             </w:r>
           </w:p>
@@ -3959,7 +3973,6 @@
           <w:p/>
           <w:p>
             <w:r>
-              <w:lastRenderedPageBreak/>
               <w:t xml:space="preserve">    private String commandLine;</w:t>
             </w:r>
           </w:p>
@@ -3998,11 +4011,6 @@
             </w:r>
           </w:p>
           <w:p>
-            <w:pPr>
-              <w:rPr>
-                <w:rFonts w:hint="eastAsia"/>
-              </w:rPr>
-            </w:pPr>
             <w:r>
               <w:t>}</w:t>
             </w:r>
@@ -4010,13 +4018,7 @@
         </w:tc>
       </w:tr>
     </w:tbl>
-    <w:p>
-      <w:pPr>
-        <w:rPr>
-          <w:rFonts w:hint="eastAsia"/>
-        </w:rPr>
-      </w:pPr>
-    </w:p>
+    <w:p/>
     <w:p>
       <w:pPr>
         <w:pStyle w:val="1"/>
@@ -4214,6 +4216,7 @@
         <w:rPr>
           <w:noProof/>
         </w:rPr>
+        <w:lastRenderedPageBreak/>
         <w:drawing>
           <wp:inline distT="0" distB="0" distL="0" distR="0" wp14:anchorId="07D885EB" wp14:editId="18964B06">
             <wp:extent cx="4123809" cy="4866667"/>
@@ -4256,7 +4259,6 @@
         <w:pStyle w:val="3"/>
       </w:pPr>
       <w:r>
-        <w:lastRenderedPageBreak/>
         <w:t>E</w:t>
       </w:r>
       <w:r>
@@ -4743,11 +4745,13 @@
         <w:t xml:space="preserve">. </w:t>
       </w:r>
     </w:p>
+    <w:p/>
     <w:p>
       <w:r>
         <w:t>The container will do 2 things below</w:t>
       </w:r>
     </w:p>
+    <w:p/>
     <w:p>
       <w:pPr>
         <w:pStyle w:val="a5"/>
@@ -4760,6 +4764,13 @@
       <w:r>
         <w:t>Find class with @Service annotation to create instance and put into ApplicationContext.</w:t>
       </w:r>
+    </w:p>
+    <w:p>
+      <w:pPr>
+        <w:rPr>
+          <w:rFonts w:hint="eastAsia"/>
+        </w:rPr>
+      </w:pPr>
     </w:p>
     <w:p>
       <w:pPr>
@@ -4830,6 +4841,7 @@
         <w:t>design pattern: template, command</w:t>
       </w:r>
     </w:p>
+    <w:p/>
     <w:p>
       <w:r>
         <w:t>AbstractCalculatorFacade</w:t>
@@ -4838,6 +4850,7 @@
         <w:t xml:space="preserve"> is a template which define the overall process. </w:t>
       </w:r>
     </w:p>
+    <w:p/>
     <w:p>
       <w:r>
         <w:t>CalculatorFacadeImpl</w:t>
@@ -4846,11 +4859,13 @@
         <w:t xml:space="preserve"> is the implement of template, focus on process method. It will find out the right CommandLine and call that.</w:t>
       </w:r>
     </w:p>
+    <w:p/>
     <w:p>
       <w:r>
         <w:t>CommandLine is an interface. The detail command implement that will deal with the commandline logic.</w:t>
       </w:r>
     </w:p>
+    <w:p/>
     <w:p>
       <w:r>
         <w:t>CommandLineCalculate</w:t>
@@ -4912,10 +4927,25 @@
       </w:r>
     </w:p>
     <w:p>
+      <w:pPr>
+        <w:rPr>
+          <w:rFonts w:hint="eastAsia"/>
+        </w:rPr>
+      </w:pPr>
       <w:r>
         <w:t>There are 2 interface in this component</w:t>
       </w:r>
-    </w:p>
+      <w:r>
+        <w:t>,</w:t>
+      </w:r>
+      <w:r>
+        <w:t xml:space="preserve"> </w:t>
+      </w:r>
+      <w:r>
+        <w:t>design pattern: command</w:t>
+      </w:r>
+    </w:p>
+    <w:p/>
     <w:p>
       <w:r>
         <w:t>CommandExecutor</w:t>
@@ -4951,6 +4981,7 @@
         <w:t>.</w:t>
       </w:r>
     </w:p>
+    <w:p/>
     <w:p>
       <w:r>
         <w:t xml:space="preserve">Command module has </w:t>
@@ -4998,6 +5029,7 @@
         <w:t xml:space="preserve"> deal with the math method.</w:t>
       </w:r>
     </w:p>
+    <w:p/>
     <w:p>
       <w:r>
         <w:t xml:space="preserve">Dal is the data access layer. There is an interface, an implement and a context(cash) inside. </w:t>
@@ -5006,6 +5038,7 @@
         <w:t xml:space="preserve"> </w:t>
       </w:r>
     </w:p>
+    <w:p/>
     <w:p>
       <w:r>
         <w:t>CommandQueryService</w:t>
@@ -6719,6 +6752,7 @@
   <w:style w:type="character" w:default="1" w:styleId="a0">
     <w:name w:val="Default Paragraph Font"/>
     <w:uiPriority w:val="1"/>
+    <w:semiHidden/>
     <w:unhideWhenUsed/>
   </w:style>
   <w:style w:type="table" w:default="1" w:styleId="a1">

</xml_diff>